<commit_message>
wipe out comments and debug code
</commit_message>
<xml_diff>
--- a/GrantNarrativeHUMCS.docx
+++ b/GrantNarrativeHUMCS.docx
@@ -4,40 +4,23 @@
   <w:body>
     <w:sdt>
       <w:sdtPr>
-        <w:rPr>
-          <w:rFonts w:eastAsiaTheme="minorHAnsi"/>
-          <w:sz w:val="2"/>
-          <w:szCs w:val="24"/>
-          <w:lang w:eastAsia="en-US"/>
-        </w:rPr>
         <w:id w:val="2145155688"/>
         <w:docPartObj>
           <w:docPartGallery w:val="Cover Pages"/>
           <w:docPartUnique/>
         </w:docPartObj>
       </w:sdtPr>
-      <w:sdtEndPr>
-        <w:rPr>
-          <w:sz w:val="24"/>
-        </w:rPr>
-      </w:sdtEndPr>
+      <w:sdtEndPr/>
       <w:sdtContent>
         <w:p>
-          <w:pPr>
-            <w:pStyle w:val="NoSpacing"/>
-            <w:rPr>
-              <w:sz w:val="2"/>
-            </w:rPr>
-          </w:pPr>
           <w:r>
             <w:rPr>
               <w:noProof/>
-              <w:lang w:eastAsia="en-US"/>
             </w:rPr>
             <mc:AlternateContent>
               <mc:Choice Requires="wps">
                 <w:drawing>
-                  <wp:anchor distT="0" distB="0" distL="114300" distR="114300" simplePos="0" relativeHeight="251661312" behindDoc="0" locked="0" layoutInCell="1" allowOverlap="1" wp14:anchorId="0269418D" wp14:editId="6FD6E372">
+                  <wp:anchor distT="0" distB="0" distL="114300" distR="114300" simplePos="0" relativeHeight="251661312" behindDoc="0" locked="0" layoutInCell="1" allowOverlap="1" wp14:anchorId="0269418D" wp14:editId="668CB0FA">
                     <wp:simplePos x="0" y="0"/>
                     <wp:positionH relativeFrom="page">
                       <wp:posOffset>856527</wp:posOffset>
@@ -95,7 +78,7 @@
                                   </w:rPr>
                                   <w:alias w:val="Title"/>
                                   <w:tag w:val=""/>
-                                  <w:id w:val="797192764"/>
+                                  <w:id w:val="-1214575433"/>
                                   <w:dataBinding w:prefixMappings="xmlns:ns0='http://purl.org/dc/elements/1.1/' xmlns:ns1='http://schemas.openxmlformats.org/package/2006/metadata/core-properties' " w:xpath="/ns1:coreProperties[1]/ns0:title[1]" w:storeItemID="{6C3C8BC8-F283-45AE-878A-BAB7291924A1}"/>
                                   <w:text/>
                                 </w:sdtPr>
@@ -177,7 +160,7 @@
                                     </w:rPr>
                                     <w:alias w:val="Subtitle"/>
                                     <w:tag w:val=""/>
-                                    <w:id w:val="2021743002"/>
+                                    <w:id w:val="472180285"/>
                                     <w:dataBinding w:prefixMappings="xmlns:ns0='http://purl.org/dc/elements/1.1/' xmlns:ns1='http://schemas.openxmlformats.org/package/2006/metadata/core-properties' " w:xpath="/ns1:coreProperties[1]/ns0:subject[1]" w:storeItemID="{6C3C8BC8-F283-45AE-878A-BAB7291924A1}"/>
                                     <w:text/>
                                   </w:sdtPr>
@@ -273,7 +256,7 @@
                             </w:rPr>
                             <w:alias w:val="Title"/>
                             <w:tag w:val=""/>
-                            <w:id w:val="797192764"/>
+                            <w:id w:val="-1214575433"/>
                             <w:dataBinding w:prefixMappings="xmlns:ns0='http://purl.org/dc/elements/1.1/' xmlns:ns1='http://schemas.openxmlformats.org/package/2006/metadata/core-properties' " w:xpath="/ns1:coreProperties[1]/ns0:title[1]" w:storeItemID="{6C3C8BC8-F283-45AE-878A-BAB7291924A1}"/>
                             <w:text/>
                           </w:sdtPr>
@@ -355,7 +338,7 @@
                               </w:rPr>
                               <w:alias w:val="Subtitle"/>
                               <w:tag w:val=""/>
-                              <w:id w:val="2021743002"/>
+                              <w:id w:val="472180285"/>
                               <w:dataBinding w:prefixMappings="xmlns:ns0='http://purl.org/dc/elements/1.1/' xmlns:ns1='http://schemas.openxmlformats.org/package/2006/metadata/core-properties' " w:xpath="/ns1:coreProperties[1]/ns0:subject[1]" w:storeItemID="{6C3C8BC8-F283-45AE-878A-BAB7291924A1}"/>
                               <w:text/>
                             </w:sdtPr>
@@ -1077,7 +1060,7 @@
                                     </w:rPr>
                                     <w:alias w:val="School"/>
                                     <w:tag w:val="School"/>
-                                    <w:id w:val="1850680582"/>
+                                    <w:id w:val="388006466"/>
                                     <w:dataBinding w:prefixMappings="xmlns:ns0='http://schemas.openxmlformats.org/officeDocument/2006/extended-properties' " w:xpath="/ns0:Properties[1]/ns0:Company[1]" w:storeItemID="{6668398D-A668-4E3E-A5EB-62B293D839F1}"/>
                                     <w:text/>
                                   </w:sdtPr>
@@ -1103,7 +1086,7 @@
                                   </w:rPr>
                                   <w:alias w:val="Course"/>
                                   <w:tag w:val="Course"/>
-                                  <w:id w:val="1717703537"/>
+                                  <w:id w:val="-2065861330"/>
                                   <w:dataBinding w:prefixMappings="xmlns:ns0='http://purl.org/dc/elements/1.1/' xmlns:ns1='http://schemas.openxmlformats.org/package/2006/metadata/core-properties' " w:xpath="/ns1:coreProperties[1]/ns1:category[1]" w:storeItemID="{6C3C8BC8-F283-45AE-878A-BAB7291924A1}"/>
                                   <w:text/>
                                 </w:sdtPr>
@@ -1190,7 +1173,7 @@
                               </w:rPr>
                               <w:alias w:val="School"/>
                               <w:tag w:val="School"/>
-                              <w:id w:val="1850680582"/>
+                              <w:id w:val="388006466"/>
                               <w:dataBinding w:prefixMappings="xmlns:ns0='http://schemas.openxmlformats.org/officeDocument/2006/extended-properties' " w:xpath="/ns0:Properties[1]/ns0:Company[1]" w:storeItemID="{6668398D-A668-4E3E-A5EB-62B293D839F1}"/>
                               <w:text/>
                             </w:sdtPr>
@@ -1216,7 +1199,7 @@
                             </w:rPr>
                             <w:alias w:val="Course"/>
                             <w:tag w:val="Course"/>
-                            <w:id w:val="1717703537"/>
+                            <w:id w:val="-2065861330"/>
                             <w:dataBinding w:prefixMappings="xmlns:ns0='http://purl.org/dc/elements/1.1/' xmlns:ns1='http://schemas.openxmlformats.org/package/2006/metadata/core-properties' " w:xpath="/ns1:coreProperties[1]/ns1:category[1]" w:storeItemID="{6C3C8BC8-F283-45AE-878A-BAB7291924A1}"/>
                             <w:text/>
                           </w:sdtPr>
@@ -1476,13 +1459,7 @@
         <w:ind w:firstLine="360"/>
       </w:pPr>
       <w:r>
-        <w:t>We</w:t>
-      </w:r>
-      <w:r>
-        <w:t xml:space="preserve"> collected articles from the websites of The New York Times, Washington Post, Huffington Post, Slate, Fox News, and Breitbart.  Op-eds, letters to the editor, and similar solely opinion-based publications were omitted in favor of traditional journalistic</w:t>
-      </w:r>
-      <w:r>
-        <w:t xml:space="preserve"> news</w:t>
+        <w:t>We collected articles from the websites of The New York Times, Washington Post, Huffington Post, Slate, Fox News, and Breitbart.  Op-eds, letters to the editor, and similar solely opinion-based publications were omitted in favor of traditional journalistic news</w:t>
       </w:r>
       <w:r>
         <w:t xml:space="preserve"> reporting, though an analysis of such work would be interesting for future </w:t>
@@ -1669,7 +1646,7 @@
           <w:rFonts w:cs="Arial"/>
           <w:color w:val="191919"/>
         </w:rPr>
-        <w:t xml:space="preserve"> with the date posted and link.</w:t>
+        <w:t>with the date posted and link.</w:t>
       </w:r>
     </w:p>
     <w:p>
@@ -1802,7 +1779,21 @@
           <w:rFonts w:cs="Arial"/>
           <w:color w:val="191919"/>
         </w:rPr>
-        <w:t xml:space="preserve">.  This eliminates overlapping words based on verb tense and other such occurances. </w:t>
+        <w:t>.  This eliminates overlapping words based on verb tense and other such occu</w:t>
+      </w:r>
+      <w:r>
+        <w:rPr>
+          <w:rFonts w:cs="Arial"/>
+          <w:color w:val="191919"/>
+        </w:rPr>
+        <w:t>rre</w:t>
+      </w:r>
+      <w:r>
+        <w:rPr>
+          <w:rFonts w:cs="Arial"/>
+          <w:color w:val="191919"/>
+        </w:rPr>
+        <w:t xml:space="preserve">nces. </w:t>
       </w:r>
     </w:p>
     <w:p>
@@ -1872,7 +1863,21 @@
           <w:rFonts w:cs="Arial"/>
           <w:color w:val="191919"/>
         </w:rPr>
-        <w:t xml:space="preserve">, and conjuctions are not included within the word pool. </w:t>
+        <w:t>, and conju</w:t>
+      </w:r>
+      <w:r>
+        <w:rPr>
+          <w:rFonts w:cs="Arial"/>
+          <w:color w:val="191919"/>
+        </w:rPr>
+        <w:t>n</w:t>
+      </w:r>
+      <w:r>
+        <w:rPr>
+          <w:rFonts w:cs="Arial"/>
+          <w:color w:val="191919"/>
+        </w:rPr>
+        <w:t xml:space="preserve">ctions are not included within the word pool. </w:t>
       </w:r>
     </w:p>
     <w:p>
@@ -1896,7 +1901,21 @@
           <w:rFonts w:cs="Arial"/>
           <w:color w:val="191919"/>
         </w:rPr>
-        <w:t xml:space="preserve">.  Larger texts within the word cloud designate more commonly-occuring words, whereas smaller texts are less frequent. </w:t>
+        <w:t>.  Larger texts within the word cloud designate more commonly-occur</w:t>
+      </w:r>
+      <w:r>
+        <w:rPr>
+          <w:rFonts w:cs="Arial"/>
+          <w:color w:val="191919"/>
+        </w:rPr>
+        <w:t>r</w:t>
+      </w:r>
+      <w:r>
+        <w:rPr>
+          <w:rFonts w:cs="Arial"/>
+          <w:color w:val="191919"/>
+        </w:rPr>
+        <w:t xml:space="preserve">ing words, whereas smaller texts are less frequent. </w:t>
       </w:r>
     </w:p>
     <w:p>
@@ -1961,16 +1980,16 @@
         <mc:AlternateContent>
           <mc:Choice Requires="wps">
             <w:drawing>
-              <wp:anchor distT="0" distB="0" distL="114300" distR="114300" simplePos="0" relativeHeight="251662336" behindDoc="0" locked="0" layoutInCell="1" allowOverlap="1" wp14:anchorId="1AB34580" wp14:editId="061B1C8F">
+              <wp:anchor distT="0" distB="0" distL="114300" distR="114300" simplePos="0" relativeHeight="251662336" behindDoc="0" locked="0" layoutInCell="1" allowOverlap="1" wp14:anchorId="1AB34580" wp14:editId="5C4932D0">
                 <wp:simplePos x="0" y="0"/>
                 <wp:positionH relativeFrom="column">
                   <wp:posOffset>1006475</wp:posOffset>
                 </wp:positionH>
                 <wp:positionV relativeFrom="paragraph">
-                  <wp:posOffset>3083560</wp:posOffset>
+                  <wp:posOffset>3088640</wp:posOffset>
                 </wp:positionV>
-                <wp:extent cx="3657600" cy="345440"/>
-                <wp:effectExtent l="0" t="0" r="0" b="10160"/>
+                <wp:extent cx="4111625" cy="541655"/>
+                <wp:effectExtent l="0" t="0" r="0" b="0"/>
                 <wp:wrapSquare wrapText="bothSides"/>
                 <wp:docPr id="2" name="Text Box 2"/>
                 <wp:cNvGraphicFramePr/>
@@ -1981,7 +2000,7 @@
                       <wps:spPr>
                         <a:xfrm>
                           <a:off x="0" y="0"/>
-                          <a:ext cx="3657600" cy="345440"/>
+                          <a:ext cx="4111625" cy="541655"/>
                         </a:xfrm>
                         <a:prstGeom prst="rect">
                           <a:avLst/>
@@ -2015,6 +2034,9 @@
                             <w:r>
                               <w:t>word cloud visualization output</w:t>
                             </w:r>
+                            <w:r>
+                              <w:t>: Stem Words</w:t>
+                            </w:r>
                           </w:p>
                         </w:txbxContent>
                       </wps:txbx>
@@ -2027,6 +2049,9 @@
                     </wps:wsp>
                   </a:graphicData>
                 </a:graphic>
+                <wp14:sizeRelH relativeFrom="margin">
+                  <wp14:pctWidth>0</wp14:pctWidth>
+                </wp14:sizeRelH>
                 <wp14:sizeRelV relativeFrom="margin">
                   <wp14:pctHeight>0</wp14:pctHeight>
                 </wp14:sizeRelV>
@@ -2035,7 +2060,7 @@
           </mc:Choice>
           <mc:Fallback>
             <w:pict>
-              <v:shape w14:anchorId="1AB34580" id="Text Box 2" o:spid="_x0000_s1028" type="#_x0000_t202" style="position:absolute;margin-left:79.25pt;margin-top:242.8pt;width:4in;height:27.2pt;z-index:251662336;visibility:visible;mso-wrap-style:square;mso-height-percent:0;mso-wrap-distance-left:9pt;mso-wrap-distance-top:0;mso-wrap-distance-right:9pt;mso-wrap-distance-bottom:0;mso-position-horizontal:absolute;mso-position-horizontal-relative:text;mso-position-vertical:absolute;mso-position-vertical-relative:text;mso-height-percent:0;mso-height-relative:margin;v-text-anchor:top" o:gfxdata="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" filled="f" stroked="f">
+              <v:shape w14:anchorId="1AB34580" id="Text Box 2" o:spid="_x0000_s1028" type="#_x0000_t202" style="position:absolute;margin-left:79.25pt;margin-top:243.2pt;width:323.75pt;height:42.65pt;z-index:251662336;visibility:visible;mso-wrap-style:square;mso-width-percent:0;mso-height-percent:0;mso-wrap-distance-left:9pt;mso-wrap-distance-top:0;mso-wrap-distance-right:9pt;mso-wrap-distance-bottom:0;mso-position-horizontal:absolute;mso-position-horizontal-relative:text;mso-position-vertical:absolute;mso-position-vertical-relative:text;mso-width-percent:0;mso-height-percent:0;mso-width-relative:margin;mso-height-relative:margin;v-text-anchor:top" o:gfxdata="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" filled="f" stroked="f">
                 <v:textbox>
                   <w:txbxContent>
                     <w:p>
@@ -2045,6 +2070,9 @@
                       <w:r>
                         <w:t>word cloud visualization output</w:t>
                       </w:r>
+                      <w:r>
+                        <w:t>: Stem Words</w:t>
+                      </w:r>
                     </w:p>
                   </w:txbxContent>
                 </v:textbox>
@@ -2055,6 +2083,9 @@
         </mc:AlternateContent>
       </w:r>
       <w:r>
+        <w:rPr>
+          <w:noProof/>
+        </w:rPr>
         <w:drawing>
           <wp:inline distT="0" distB="0" distL="0" distR="0" wp14:anchorId="2A2AE2D0" wp14:editId="5039C799">
             <wp:extent cx="5943600" cy="2965450"/>
@@ -2181,7 +2212,13 @@
         <w:t>ing</w:t>
       </w:r>
       <w:r>
-        <w:t xml:space="preserve"> some persistant errors with accessing and mining data from the Washington Post.  Specifically, we repeatedly </w:t>
+        <w:t xml:space="preserve"> some </w:t>
+      </w:r>
+      <w:r>
+        <w:t>persistent</w:t>
+      </w:r>
+      <w:r>
+        <w:t xml:space="preserve"> errors with accessing and mining data from the Washington Post.  Specifically, we repeatedly </w:t>
       </w:r>
       <w:r>
         <w:t>receive</w:t>
@@ -2193,11 +2230,44 @@
         <w:t xml:space="preserve"> (16/23) errors from a few stubborn links.  While we did face similar error messages from Huffington Post and New York Times, we were able to create a patch that eliminated approximately 90% of the problem.  </w:t>
       </w:r>
       <w:r>
-        <w:t xml:space="preserve">Further work must be done to achieve the goal of a more streamlined tool with more efficient accessability. </w:t>
+        <w:t xml:space="preserve">Further work must be done to achieve the goal of a more streamlined tool with more efficient </w:t>
+      </w:r>
+      <w:r>
+        <w:t>accessibility</w:t>
+      </w:r>
+      <w:r>
+        <w:t>.</w:t>
+      </w:r>
+    </w:p>
+    <w:p>
+      <w:pPr>
+        <w:spacing w:line="480" w:lineRule="auto"/>
+        <w:ind w:firstLine="720"/>
+      </w:pPr>
+      <w:r>
+        <w:t>The easi</w:t>
+      </w:r>
+      <w:r>
+        <w:t>est soluti</w:t>
+      </w:r>
+      <w:r>
+        <w:t xml:space="preserve">on to overcoming this issue would be to hire a web developer </w:t>
+      </w:r>
+      <w:r>
+        <w:t xml:space="preserve">and </w:t>
+      </w:r>
+      <w:r>
+        <w:t>expert in Py</w:t>
+      </w:r>
+      <w:r>
+        <w:t xml:space="preserve">thon who could come up with an OS-independent application to read text.  </w:t>
       </w:r>
       <w:r>
         <w:t xml:space="preserve"> </w:t>
       </w:r>
+      <w:r>
+        <w:t xml:space="preserve"> </w:t>
+      </w:r>
     </w:p>
     <w:p>
       <w:pPr>
@@ -2255,7 +2325,19 @@
         <w:t xml:space="preserve">work as a good base.  Adding additional national news sites will create a larger pool and help us pinpoint common talking points.  A great deal of mainstream media sites, and also a good portion of independent journalists, incorporate videos into their online news articles.  </w:t>
       </w:r>
       <w:r>
-        <w:t>This is an extraordinarily common phenomenon as we surely missed out on some interesting data using a text-only approach.  For contining the project, we would have to look into methods for transcribing videoes and running their dialogue through our programs.</w:t>
+        <w:t xml:space="preserve">This is an extraordinarily common phenomenon as we surely missed out on some interesting data using a text-only approach.  For </w:t>
+      </w:r>
+      <w:r>
+        <w:t>continuing</w:t>
+      </w:r>
+      <w:r>
+        <w:t xml:space="preserve"> the project, we would have to look into methods for transcribing </w:t>
+      </w:r>
+      <w:r>
+        <w:t>videos</w:t>
+      </w:r>
+      <w:r>
+        <w:t xml:space="preserve"> and running their dialogue through our programs.</w:t>
       </w:r>
     </w:p>
     <w:p>
@@ -2291,7 +2373,13 @@
         <w:t xml:space="preserve">on the national stage compared to articles written on the local level.  </w:t>
       </w:r>
       <w:r>
-        <w:t>This would require additional funds to pay for subsciptions to local newspapers in</w:t>
+        <w:t xml:space="preserve">This would require additional funds to pay for </w:t>
+      </w:r>
+      <w:r>
+        <w:t>subscriptions</w:t>
+      </w:r>
+      <w:r>
+        <w:t xml:space="preserve"> to local newspapers in</w:t>
       </w:r>
       <w:r>
         <w:t xml:space="preserve"> the parts of</w:t>
@@ -2312,13 +2400,19 @@
     <w:p>
       <w:pPr>
         <w:spacing w:line="480" w:lineRule="auto"/>
-      </w:pPr>
-      <w:r>
-        <w:tab/>
+        <w:ind w:firstLine="720"/>
+      </w:pPr>
+      <w:r>
         <w:t>We did not include op-eds and letters to the editor in our initial collection, however, public opinion on controversial matters is important and interesting to consider when looking in</w:t>
       </w:r>
       <w:r>
-        <w:t>to general trends on language.  Twitter is often useful in gauging public opinions on topics due to its diverse user base.  Twitter hashtags are also useful for catergorizing and locating topical trends.  We could easily create a Twitter Archiving Google Sheet (TAGS) (</w:t>
+        <w:t xml:space="preserve">to general trends on language.  Twitter is often useful in gauging public opinions on topics due to its diverse user base.  Twitter hashtags are also useful for </w:t>
+      </w:r>
+      <w:r>
+        <w:t>categorizing</w:t>
+      </w:r>
+      <w:r>
+        <w:t xml:space="preserve"> and locating topical trends.  We could easily create a Twitter Archiving Google Sheet (TAGS) (</w:t>
       </w:r>
       <w:hyperlink r:id="rId7" w:history="1">
         <w:r>
@@ -2348,6 +2442,12 @@
         <w:rPr>
           <w:b/>
         </w:rPr>
+        <w:t xml:space="preserve">Narrative </w:t>
+      </w:r>
+      <w:r>
+        <w:rPr>
+          <w:b/>
+        </w:rPr>
         <w:t xml:space="preserve">Conclusion </w:t>
       </w:r>
     </w:p>
@@ -2380,8 +2480,174 @@
       <w:r>
         <w:t>nly the beginning of collaborative research into media language trends across the political spectrum.</w:t>
       </w:r>
+    </w:p>
+    <w:p>
+      <w:pPr>
+        <w:spacing w:line="480" w:lineRule="auto"/>
+        <w:rPr>
+          <w:sz w:val="32"/>
+          <w:szCs w:val="32"/>
+        </w:rPr>
+      </w:pPr>
+      <w:r>
+        <w:rPr>
+          <w:b/>
+          <w:sz w:val="32"/>
+          <w:szCs w:val="32"/>
+        </w:rPr>
+        <w:t xml:space="preserve">Budget </w:t>
+      </w:r>
+    </w:p>
+    <w:p>
+      <w:pPr>
+        <w:spacing w:line="480" w:lineRule="auto"/>
+        <w:rPr>
+          <w:b/>
+        </w:rPr>
+      </w:pPr>
+      <w:r>
+        <w:rPr>
+          <w:b/>
+        </w:rPr>
+        <w:t xml:space="preserve">Budget Statement </w:t>
+      </w:r>
+    </w:p>
+    <w:p>
+      <w:pPr>
+        <w:spacing w:line="480" w:lineRule="auto"/>
+      </w:pPr>
+      <w:r>
+        <w:tab/>
+        <w:t>We would ideally require $15,000 in order to pay for subscription services to both national and local newspapers and pay a web designer.</w:t>
+      </w:r>
+    </w:p>
+    <w:p>
+      <w:pPr>
+        <w:spacing w:line="480" w:lineRule="auto"/>
+      </w:pPr>
+    </w:p>
+    <w:p>
+      <w:pPr>
+        <w:spacing w:line="480" w:lineRule="auto"/>
+        <w:rPr>
+          <w:b/>
+          <w:sz w:val="32"/>
+          <w:szCs w:val="32"/>
+        </w:rPr>
+      </w:pPr>
+      <w:r>
+        <w:rPr>
+          <w:b/>
+          <w:sz w:val="32"/>
+          <w:szCs w:val="32"/>
+        </w:rPr>
+        <w:t>Biographies</w:t>
+      </w:r>
+    </w:p>
+    <w:p>
+      <w:pPr>
+        <w:spacing w:line="480" w:lineRule="auto"/>
+        <w:rPr>
+          <w:b/>
+        </w:rPr>
+      </w:pPr>
+      <w:r>
+        <w:rPr>
+          <w:b/>
+        </w:rPr>
+        <w:t>Emily Hardy</w:t>
+      </w:r>
+    </w:p>
+    <w:p>
+      <w:pPr>
+        <w:spacing w:line="480" w:lineRule="auto"/>
+      </w:pPr>
+      <w:r>
+        <w:tab/>
+        <w:t>Emily Hardy is a candidate for the MA in Humanities program at Hood College.  She previously graduated with a BS in English from Towson University.</w:t>
+      </w:r>
+    </w:p>
+    <w:p>
+      <w:pPr>
+        <w:spacing w:line="480" w:lineRule="auto"/>
+        <w:rPr>
+          <w:b/>
+        </w:rPr>
+      </w:pPr>
+    </w:p>
+    <w:p>
+      <w:pPr>
+        <w:spacing w:line="480" w:lineRule="auto"/>
+        <w:rPr>
+          <w:b/>
+        </w:rPr>
+      </w:pPr>
+      <w:r>
+        <w:rPr>
+          <w:b/>
+        </w:rPr>
+        <w:t>Olaoluwa Komolafe</w:t>
+      </w:r>
+    </w:p>
+    <w:p>
+      <w:pPr>
+        <w:spacing w:line="480" w:lineRule="auto"/>
+      </w:pPr>
+      <w:r>
+        <w:tab/>
+        <w:t>Olaoluwa Komolafe received a BS in Computer Science from Hood Coll</w:t>
+      </w:r>
+      <w:r>
+        <w:t>ege.  He continued at Hood College and has an anticipated graduation date of May 2017 for his MS in Computer Science.</w:t>
+      </w:r>
+    </w:p>
+    <w:p>
+      <w:pPr>
+        <w:spacing w:line="480" w:lineRule="auto"/>
+      </w:pPr>
+    </w:p>
+    <w:p>
+      <w:pPr>
+        <w:spacing w:line="480" w:lineRule="auto"/>
+        <w:rPr>
+          <w:b/>
+        </w:rPr>
+      </w:pPr>
+      <w:r>
+        <w:rPr>
+          <w:b/>
+        </w:rPr>
+        <w:t>Minghua Liu</w:t>
+      </w:r>
+    </w:p>
+    <w:p>
+      <w:pPr>
+        <w:spacing w:line="480" w:lineRule="auto"/>
+      </w:pPr>
+      <w:r>
+        <w:rPr>
+          <w:b/>
+        </w:rPr>
+        <w:tab/>
+      </w:r>
+      <w:r>
+        <w:t xml:space="preserve">Minghua Liu has an anticipated graduation date of May 2017 for his MS in Computer Science from Hood College. </w:t>
+      </w:r>
       <w:bookmarkStart w:id="0" w:name="_GoBack"/>
       <w:bookmarkEnd w:id="0"/>
+    </w:p>
+    <w:p>
+      <w:pPr>
+        <w:spacing w:line="480" w:lineRule="auto"/>
+      </w:pPr>
+    </w:p>
+    <w:p>
+      <w:pPr>
+        <w:spacing w:line="480" w:lineRule="auto"/>
+      </w:pPr>
+      <w:r>
+        <w:t xml:space="preserve"> </w:t>
+      </w:r>
     </w:p>
     <w:p>
       <w:pPr>
@@ -3335,7 +3601,7 @@
 </file>
 
 <file path=customXml/itemProps1.xml><?xml version="1.0" encoding="utf-8"?>
-<ds:datastoreItem xmlns:ds="http://schemas.openxmlformats.org/officeDocument/2006/customXml" ds:itemID="{C3D9C392-360D-B144-BA07-68350AC676C7}">
+<ds:datastoreItem xmlns:ds="http://schemas.openxmlformats.org/officeDocument/2006/customXml" ds:itemID="{CE225AEC-1985-3541-B898-E9AA9BB6A918}">
   <ds:schemaRefs>
     <ds:schemaRef ds:uri="http://schemas.openxmlformats.org/officeDocument/2006/bibliography"/>
   </ds:schemaRefs>

</xml_diff>